<commit_message>
Se finaliza Descripción Prueba Técnica
</commit_message>
<xml_diff>
--- a/Federico Damis - AV - Prueba Técnica.docx
+++ b/Federico Damis - AV - Prueba Técnica.docx
@@ -2739,8 +2739,8 @@
         </w:rPr>
       </w:sdtEndPr>
       <w:sdtContent>
-        <w:bookmarkStart w:id="7" w:name="_Toc158791388" w:displacedByCustomXml="prev"/>
-        <w:bookmarkStart w:id="8" w:name="_Toc161759596" w:displacedByCustomXml="prev"/>
+        <w:bookmarkStart w:id="7" w:name="_Toc161759596" w:displacedByCustomXml="prev"/>
+        <w:bookmarkStart w:id="8" w:name="_Toc158791388" w:displacedByCustomXml="prev"/>
         <w:p>
           <w:r>
             <w:t>Queremos poder asociar una calificación numérica entre 1 y 10 a los contactos asociados a una cuenta. Cada contacto tendrá una tipología -no la tipología OOB, un campo nuevo- almacenada en un campo de tipo OptionSet (llamado customtype).</w:t>
@@ -3995,38 +3995,15 @@
       <w:r>
         <w:t xml:space="preserve"> (</w:t>
       </w:r>
-      <w:proofErr w:type="spellStart"/>
-      <w:r>
-        <w:t>Plugins</w:t>
-      </w:r>
-      <w:proofErr w:type="spellEnd"/>
+      <w:r>
+        <w:t>Plugins\Infoavan.Plugins\Infoavan.Plugins</w:t>
+      </w:r>
       <w:r>
         <w:t>\</w:t>
       </w:r>
-      <w:proofErr w:type="spellStart"/>
-      <w:r>
-        <w:t>Infoavan.Plugins</w:t>
-      </w:r>
-      <w:proofErr w:type="spellEnd"/>
-      <w:r>
-        <w:t>\</w:t>
-      </w:r>
-      <w:proofErr w:type="spellStart"/>
-      <w:r>
-        <w:t>Infoavan.Plugins</w:t>
-      </w:r>
-      <w:proofErr w:type="spellEnd"/>
-      <w:r>
-        <w:t>\</w:t>
-      </w:r>
-      <w:r>
-        <w:t xml:space="preserve"> </w:t>
-      </w:r>
-      <w:proofErr w:type="spellStart"/>
       <w:r>
         <w:t>CalculateMeanQuali.cs</w:t>
       </w:r>
-      <w:proofErr w:type="spellEnd"/>
       <w:r>
         <w:t>) y una demo de este funcionamiento en video (</w:t>
       </w:r>
@@ -4846,13 +4823,7 @@
       </w:r>
       <w:proofErr w:type="spellEnd"/>
       <w:r>
-        <w:t>\Requerimiento 2</w:t>
-      </w:r>
-      <w:r>
-        <w:t>B</w:t>
-      </w:r>
-      <w:r>
-        <w:t>).</w:t>
+        <w:t>\Requerimiento 2B).</w:t>
       </w:r>
     </w:p>
     <w:p>
@@ -4871,10 +4842,7 @@
         <w:t xml:space="preserve">Infoavan_1_0_0_0_managed - Requerimiento </w:t>
       </w:r>
       <w:r>
-        <w:t>2</w:t>
-      </w:r>
-      <w:r>
-        <w:t>B</w:t>
+        <w:t>2B</w:t>
       </w:r>
     </w:p>
     <w:p>
@@ -6547,8 +6515,6 @@
     <w:p/>
     <w:p/>
     <w:p>
-      <w:bookmarkStart w:id="18" w:name="_GoBack"/>
-      <w:bookmarkEnd w:id="18"/>
       <w:r>
         <w:lastRenderedPageBreak/>
         <w:t>5</w:t>
@@ -6615,7 +6581,92 @@
         </w:drawing>
       </w:r>
     </w:p>
-    <w:p/>
+    <w:p>
+      <w:r>
+        <w:t xml:space="preserve">Dentro del repositorio GIT se puede observar el proyecto de Visual Studio con el código fuente del </w:t>
+      </w:r>
+      <w:proofErr w:type="spellStart"/>
+      <w:r>
+        <w:t>Custom</w:t>
+      </w:r>
+      <w:proofErr w:type="spellEnd"/>
+      <w:r>
+        <w:t xml:space="preserve"> </w:t>
+      </w:r>
+      <w:proofErr w:type="spellStart"/>
+      <w:r>
+        <w:t>Action</w:t>
+      </w:r>
+      <w:proofErr w:type="spellEnd"/>
+      <w:r>
+        <w:t xml:space="preserve"> (</w:t>
+      </w:r>
+      <w:proofErr w:type="spellStart"/>
+      <w:r>
+        <w:t>Plugins</w:t>
+      </w:r>
+      <w:proofErr w:type="spellEnd"/>
+      <w:r>
+        <w:t>\</w:t>
+      </w:r>
+      <w:proofErr w:type="spellStart"/>
+      <w:r>
+        <w:t>Infoavan.Plugins</w:t>
+      </w:r>
+      <w:proofErr w:type="spellEnd"/>
+      <w:r>
+        <w:t>\</w:t>
+      </w:r>
+      <w:proofErr w:type="spellStart"/>
+      <w:r>
+        <w:t>Infoavan.Plugins</w:t>
+      </w:r>
+      <w:proofErr w:type="spellEnd"/>
+      <w:r>
+        <w:t>\</w:t>
+      </w:r>
+      <w:proofErr w:type="spellStart"/>
+      <w:r>
+        <w:t>HttpGetContactApi.cs</w:t>
+      </w:r>
+      <w:proofErr w:type="spellEnd"/>
+      <w:r>
+        <w:t>)</w:t>
+      </w:r>
+      <w:r>
+        <w:t xml:space="preserve">, </w:t>
+      </w:r>
+      <w:r>
+        <w:t>el archivo JS ContactRibbon.js</w:t>
+      </w:r>
+      <w:r>
+        <w:t xml:space="preserve"> </w:t>
+      </w:r>
+      <w:r>
+        <w:t>y una demo de este funcionamiento en video (</w:t>
+      </w:r>
+      <w:proofErr w:type="spellStart"/>
+      <w:r>
+        <w:t>VideoDemos</w:t>
+      </w:r>
+      <w:proofErr w:type="spellEnd"/>
+      <w:r>
+        <w:t>\Requerimiento 4).</w:t>
+      </w:r>
+    </w:p>
+    <w:p>
+      <w:r>
+        <w:t>Se incluye solución administrada con todos los componentes en \</w:t>
+      </w:r>
+      <w:proofErr w:type="spellStart"/>
+      <w:r>
+        <w:t>SolucionesCRM</w:t>
+      </w:r>
+      <w:proofErr w:type="spellEnd"/>
+      <w:r>
+        <w:t>\Infoavan_1_0_0_0_managed - Requerimiento 4</w:t>
+      </w:r>
+    </w:p>
     <w:p>
       <w:pPr>
         <w:pStyle w:val="Ttulo2"/>
@@ -6624,40 +6675,260 @@
           <w:numId w:val="48"/>
         </w:numPr>
       </w:pPr>
-      <w:bookmarkStart w:id="19" w:name="_Toc69402934"/>
+      <w:bookmarkStart w:id="18" w:name="_Toc69402934"/>
       <w:r>
         <w:t>Requisito 5</w:t>
       </w:r>
+      <w:bookmarkEnd w:id="18"/>
+    </w:p>
+    <w:p>
+      <w:r>
+        <w:t>Por último, realiza un diseño con la mejor opción para poder conseguir desde JavaScript, workflow o código de servidor la media de calificación por un tipo concreto de contacto para una cuenta.</w:t>
+      </w:r>
+    </w:p>
+    <w:p>
+      <w:r>
+        <w:t>Recuerda que cada contacto tiene su tipología en el campo creado (customtype) al principio del ejercicio.</w:t>
+      </w:r>
+    </w:p>
+    <w:p/>
+    <w:p/>
+    <w:p/>
+    <w:p/>
+    <w:p/>
+    <w:p/>
+    <w:p/>
+    <w:p/>
+    <w:p/>
+    <w:p/>
+    <w:p/>
+    <w:p>
+      <w:pPr>
+        <w:rPr>
+          <w:b/>
+          <w:sz w:val="32"/>
+        </w:rPr>
+      </w:pPr>
+      <w:r>
+        <w:rPr>
+          <w:b/>
+          <w:sz w:val="32"/>
+        </w:rPr>
+        <w:lastRenderedPageBreak/>
+        <w:t>SOLUCIÓN</w:t>
+      </w:r>
+    </w:p>
+    <w:p>
+      <w:r>
+        <w:t xml:space="preserve">De la misma forma que antes se define un </w:t>
+      </w:r>
+      <w:proofErr w:type="spellStart"/>
+      <w:r>
+        <w:t>Custom</w:t>
+      </w:r>
+      <w:proofErr w:type="spellEnd"/>
+      <w:r>
+        <w:t xml:space="preserve"> </w:t>
+      </w:r>
+      <w:proofErr w:type="spellStart"/>
+      <w:r>
+        <w:t>Action</w:t>
+      </w:r>
+      <w:proofErr w:type="spellEnd"/>
+      <w:r>
+        <w:t xml:space="preserve"> con un Plugin asociado, pero agregándole como parámetro de entrada el tipo de contacto.</w:t>
+      </w:r>
+    </w:p>
+    <w:p>
+      <w:r>
+        <w:rPr>
+          <w:noProof/>
+        </w:rPr>
+        <w:drawing>
+          <wp:inline distT="0" distB="0" distL="0" distR="0" wp14:anchorId="7BC8C80B" wp14:editId="245D011D">
+            <wp:extent cx="4438650" cy="2423359"/>
+            <wp:effectExtent l="19050" t="19050" r="19050" b="15240"/>
+            <wp:docPr id="30" name="Imagen 30"/>
+            <wp:cNvGraphicFramePr>
+              <a:graphicFrameLocks xmlns:a="http://schemas.openxmlformats.org/drawingml/2006/main" noChangeAspect="1"/>
+            </wp:cNvGraphicFramePr>
+            <a:graphic xmlns:a="http://schemas.openxmlformats.org/drawingml/2006/main">
+              <a:graphicData uri="http://schemas.openxmlformats.org/drawingml/2006/picture">
+                <pic:pic xmlns:pic="http://schemas.openxmlformats.org/drawingml/2006/picture">
+                  <pic:nvPicPr>
+                    <pic:cNvPr id="1" name=""/>
+                    <pic:cNvPicPr/>
+                  </pic:nvPicPr>
+                  <pic:blipFill>
+                    <a:blip r:embed="rId41"/>
+                    <a:stretch>
+                      <a:fillRect/>
+                    </a:stretch>
+                  </pic:blipFill>
+                  <pic:spPr>
+                    <a:xfrm>
+                      <a:off x="0" y="0"/>
+                      <a:ext cx="4450719" cy="2429949"/>
+                    </a:xfrm>
+                    <a:prstGeom prst="rect">
+                      <a:avLst/>
+                    </a:prstGeom>
+                    <a:ln>
+                      <a:solidFill>
+                        <a:schemeClr val="tx1"/>
+                      </a:solidFill>
+                    </a:ln>
+                  </pic:spPr>
+                </pic:pic>
+              </a:graphicData>
+            </a:graphic>
+          </wp:inline>
+        </w:drawing>
+      </w:r>
+    </w:p>
+    <w:p>
+      <w:r>
+        <w:rPr>
+          <w:noProof/>
+        </w:rPr>
+        <w:drawing>
+          <wp:inline distT="0" distB="0" distL="0" distR="0" wp14:anchorId="37C72E9D" wp14:editId="08D7EEB5">
+            <wp:extent cx="5219700" cy="2722320"/>
+            <wp:effectExtent l="0" t="0" r="0" b="1905"/>
+            <wp:docPr id="31" name="Imagen 31"/>
+            <wp:cNvGraphicFramePr>
+              <a:graphicFrameLocks xmlns:a="http://schemas.openxmlformats.org/drawingml/2006/main" noChangeAspect="1"/>
+            </wp:cNvGraphicFramePr>
+            <a:graphic xmlns:a="http://schemas.openxmlformats.org/drawingml/2006/main">
+              <a:graphicData uri="http://schemas.openxmlformats.org/drawingml/2006/picture">
+                <pic:pic xmlns:pic="http://schemas.openxmlformats.org/drawingml/2006/picture">
+                  <pic:nvPicPr>
+                    <pic:cNvPr id="1" name=""/>
+                    <pic:cNvPicPr/>
+                  </pic:nvPicPr>
+                  <pic:blipFill>
+                    <a:blip r:embed="rId42"/>
+                    <a:stretch>
+                      <a:fillRect/>
+                    </a:stretch>
+                  </pic:blipFill>
+                  <pic:spPr>
+                    <a:xfrm>
+                      <a:off x="0" y="0"/>
+                      <a:ext cx="5229782" cy="2727578"/>
+                    </a:xfrm>
+                    <a:prstGeom prst="rect">
+                      <a:avLst/>
+                    </a:prstGeom>
+                  </pic:spPr>
+                </pic:pic>
+              </a:graphicData>
+            </a:graphic>
+          </wp:inline>
+        </w:drawing>
+      </w:r>
+    </w:p>
+    <w:p>
+      <w:r>
+        <w:rPr>
+          <w:noProof/>
+        </w:rPr>
+        <w:drawing>
+          <wp:inline distT="0" distB="0" distL="0" distR="0" wp14:anchorId="3D303A08" wp14:editId="71C64914">
+            <wp:extent cx="6188710" cy="1936750"/>
+            <wp:effectExtent l="19050" t="19050" r="21590" b="25400"/>
+            <wp:docPr id="96" name="Imagen 96"/>
+            <wp:cNvGraphicFramePr>
+              <a:graphicFrameLocks xmlns:a="http://schemas.openxmlformats.org/drawingml/2006/main" noChangeAspect="1"/>
+            </wp:cNvGraphicFramePr>
+            <a:graphic xmlns:a="http://schemas.openxmlformats.org/drawingml/2006/main">
+              <a:graphicData uri="http://schemas.openxmlformats.org/drawingml/2006/picture">
+                <pic:pic xmlns:pic="http://schemas.openxmlformats.org/drawingml/2006/picture">
+                  <pic:nvPicPr>
+                    <pic:cNvPr id="1" name=""/>
+                    <pic:cNvPicPr/>
+                  </pic:nvPicPr>
+                  <pic:blipFill>
+                    <a:blip r:embed="rId43"/>
+                    <a:stretch>
+                      <a:fillRect/>
+                    </a:stretch>
+                  </pic:blipFill>
+                  <pic:spPr>
+                    <a:xfrm>
+                      <a:off x="0" y="0"/>
+                      <a:ext cx="6188710" cy="1936750"/>
+                    </a:xfrm>
+                    <a:prstGeom prst="rect">
+                      <a:avLst/>
+                    </a:prstGeom>
+                    <a:ln>
+                      <a:solidFill>
+                        <a:schemeClr val="tx1"/>
+                      </a:solidFill>
+                    </a:ln>
+                  </pic:spPr>
+                </pic:pic>
+              </a:graphicData>
+            </a:graphic>
+          </wp:inline>
+        </w:drawing>
+      </w:r>
+    </w:p>
+    <w:p/>
+    <w:p/>
+    <w:p>
+      <w:bookmarkStart w:id="19" w:name="_GoBack"/>
       <w:bookmarkEnd w:id="19"/>
-    </w:p>
-    <w:p>
-      <w:r>
-        <w:t>Por último, realiza un diseño con la mejor opción para poder conseguir desde JavaScript, workflow o código de servidor la media de calificación por un tipo concreto de contacto para una cuenta.</w:t>
-      </w:r>
-    </w:p>
-    <w:p>
-      <w:r>
-        <w:t>Recuerda que cada contacto tiene su tipología en el campo creado (customtype) al principio del ejercicio.</w:t>
-      </w:r>
-    </w:p>
-    <w:p>
-      <w:pPr>
-        <w:rPr>
-          <w:b/>
-          <w:bCs/>
-        </w:rPr>
-      </w:pPr>
-      <w:r>
-        <w:rPr>
-          <w:b/>
-          <w:bCs/>
-          <w:highlight w:val="yellow"/>
-        </w:rPr>
-        <w:t>[Espacio de diseño]</w:t>
+      <w:r>
+        <w:lastRenderedPageBreak/>
+        <w:t xml:space="preserve">Dentro del repositorio GIT se puede observar el proyecto de Visual Studio con el código fuente del </w:t>
+      </w:r>
+      <w:proofErr w:type="spellStart"/>
+      <w:r>
+        <w:t>Custom</w:t>
+      </w:r>
+      <w:proofErr w:type="spellEnd"/>
+      <w:r>
+        <w:t xml:space="preserve"> </w:t>
+      </w:r>
+      <w:proofErr w:type="spellStart"/>
+      <w:r>
+        <w:t>Action</w:t>
+      </w:r>
+      <w:proofErr w:type="spellEnd"/>
+      <w:r>
+        <w:t xml:space="preserve"> (Plugins\Infoavan.Plugins\Infoavan.Plugins\CalculateMeanByType.cs) </w:t>
+      </w:r>
+    </w:p>
+    <w:p>
+      <w:r>
+        <w:t>y una demo de este funcionamiento en video (</w:t>
+      </w:r>
+      <w:proofErr w:type="spellStart"/>
+      <w:r>
+        <w:t>VideoDemos</w:t>
+      </w:r>
+      <w:proofErr w:type="spellEnd"/>
+      <w:r>
+        <w:t>\Requerimiento 5).</w:t>
+      </w:r>
+    </w:p>
+    <w:p>
+      <w:r>
+        <w:t>Se incluye solución administrada con todos los componentes en \</w:t>
+      </w:r>
+      <w:proofErr w:type="spellStart"/>
+      <w:r>
+        <w:t>SolucionesCRM</w:t>
+      </w:r>
+      <w:proofErr w:type="spellEnd"/>
+      <w:r>
+        <w:t>\Infoavan_1_0_0_0_managed - Requerimiento 5</w:t>
       </w:r>
     </w:p>
     <w:sectPr>
-      <w:headerReference w:type="default" r:id="rId41"/>
+      <w:headerReference w:type="default" r:id="rId44"/>
       <w:type w:val="continuous"/>
       <w:pgSz w:w="11906" w:h="16838" w:code="9"/>
       <w:pgMar w:top="1" w:right="1080" w:bottom="709" w:left="1080" w:header="648" w:footer="432" w:gutter="0"/>
@@ -7046,7 +7317,7 @@
             </wp:anchor>
           </w:drawing>
         </mc:Choice>
-        <mc:Fallback xmlns:w16sdtdh="http://schemas.microsoft.com/office/word/2020/wordml/sdtdatahash" xmlns:w16="http://schemas.microsoft.com/office/word/2018/wordml" xmlns:w16cex="http://schemas.microsoft.com/office/word/2018/wordml/cex">
+        <mc:Fallback xmlns:w16cex="http://schemas.microsoft.com/office/word/2018/wordml/cex" xmlns:w16="http://schemas.microsoft.com/office/word/2018/wordml" xmlns:w16sdtdh="http://schemas.microsoft.com/office/word/2020/wordml/sdtdatahash">
           <w:pict>
             <v:line w14:anchorId="394CDBCB" id="Conector recto 115" o:spid="_x0000_s1026" style="position:absolute;z-index:251658240;visibility:visible;mso-wrap-style:square;mso-width-percent:0;mso-height-percent:0;mso-wrap-distance-left:9pt;mso-wrap-distance-top:0;mso-wrap-distance-right:9pt;mso-wrap-distance-bottom:0;mso-position-horizontal:left;mso-position-horizontal-relative:margin;mso-position-vertical:absolute;mso-position-vertical-relative:text;mso-width-percent:0;mso-height-percent:0;mso-width-relative:margin;mso-height-relative:margin" from="0,14.75pt" to="481.85pt,14.75pt" o:gfxdata="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" strokecolor="#00d1c2 [3204]" strokeweight="1.5pt">
               <w10:wrap anchorx="margin"/>
@@ -14384,6 +14655,7 @@
     <w:rsid w:val="00C0396B"/>
     <w:rsid w:val="00C13F62"/>
     <w:rsid w:val="00C577DF"/>
+    <w:rsid w:val="00CE210C"/>
     <w:rsid w:val="00D41BB1"/>
     <w:rsid w:val="00EB72AC"/>
     <w:rsid w:val="00F11AFA"/>
@@ -15136,51 +15408,6 @@
 </file>
 
 <file path=customXml/item1.xml><?xml version="1.0" encoding="utf-8"?>
-<?mso-contentType ?>
-<FormTemplates xmlns="http://schemas.microsoft.com/sharepoint/v3/contenttype/forms">
-  <Display>DocumentLibraryForm</Display>
-  <Edit>DocumentLibraryForm</Edit>
-  <New>DocumentLibraryForm</New>
-</FormTemplates>
-</file>
-
-<file path=customXml/item2.xml><?xml version="1.0" encoding="utf-8"?>
-<p:properties xmlns:p="http://schemas.microsoft.com/office/2006/metadata/properties" xmlns:xsi="http://www.w3.org/2001/XMLSchema-instance" xmlns:pc="http://schemas.microsoft.com/office/infopath/2007/PartnerControls">
-  <documentManagement>
-    <SharedWithUsers xmlns="a09bcdd1-3d85-4d7f-b99e-b2238034df4a">
-      <UserInfo>
-        <DisplayName>Javier Cristóbal Gracia</DisplayName>
-        <AccountId>14</AccountId>
-        <AccountType/>
-      </UserInfo>
-      <UserInfo>
-        <DisplayName>Luis Jara</DisplayName>
-        <AccountId>26</AccountId>
-        <AccountType/>
-      </UserInfo>
-      <UserInfo>
-        <DisplayName>Pablo Villa Pascual</DisplayName>
-        <AccountId>331</AccountId>
-        <AccountType/>
-      </UserInfo>
-      <UserInfo>
-        <DisplayName>Daniel Carelli</DisplayName>
-        <AccountId>19</AccountId>
-        <AccountType/>
-      </UserInfo>
-      <UserInfo>
-        <DisplayName>Fabio Alejandro Giraldo</DisplayName>
-        <AccountId>70</AccountId>
-        <AccountType/>
-      </UserInfo>
-    </SharedWithUsers>
-    <_ip_UnifiedCompliancePolicyUIAction xmlns="http://schemas.microsoft.com/sharepoint/v3" xsi:nil="true"/>
-    <_ip_UnifiedCompliancePolicyProperties xmlns="http://schemas.microsoft.com/sharepoint/v3" xsi:nil="true"/>
-  </documentManagement>
-</p:properties>
-</file>
-
-<file path=customXml/item3.xml><?xml version="1.0" encoding="utf-8"?>
 <ct:contentTypeSchema xmlns:ct="http://schemas.microsoft.com/office/2006/metadata/contentType" xmlns:ma="http://schemas.microsoft.com/office/2006/metadata/properties/metaAttributes" ct:_="" ma:_="" ma:contentTypeName="Documento" ma:contentTypeID="0x010100944BD2573FA1264B997F6DC54D27967A" ma:contentTypeVersion="15" ma:contentTypeDescription="Crear nuevo documento." ma:contentTypeScope="" ma:versionID="b8b1cb06d718caba7470c2737d9c31c9">
   <xsd:schema xmlns:xsd="http://www.w3.org/2001/XMLSchema" xmlns:xs="http://www.w3.org/2001/XMLSchema" xmlns:p="http://schemas.microsoft.com/office/2006/metadata/properties" xmlns:ns1="http://schemas.microsoft.com/sharepoint/v3" xmlns:ns3="a09bcdd1-3d85-4d7f-b99e-b2238034df4a" xmlns:ns4="f65ff0f1-e87a-4ea1-87ac-52e753bc69a5" targetNamespace="http://schemas.microsoft.com/office/2006/metadata/properties" ma:root="true" ma:fieldsID="77e0883f12a13dd873daf1118da9cc81" ns1:_="" ns3:_="" ns4:_="">
     <xsd:import namespace="http://schemas.microsoft.com/sharepoint/v3"/>
@@ -15420,30 +15647,56 @@
 </ct:contentTypeSchema>
 </file>
 
+<file path=customXml/item2.xml><?xml version="1.0" encoding="utf-8"?>
+<p:properties xmlns:p="http://schemas.microsoft.com/office/2006/metadata/properties" xmlns:xsi="http://www.w3.org/2001/XMLSchema-instance" xmlns:pc="http://schemas.microsoft.com/office/infopath/2007/PartnerControls">
+  <documentManagement>
+    <SharedWithUsers xmlns="a09bcdd1-3d85-4d7f-b99e-b2238034df4a">
+      <UserInfo>
+        <DisplayName>Javier Cristóbal Gracia</DisplayName>
+        <AccountId>14</AccountId>
+        <AccountType/>
+      </UserInfo>
+      <UserInfo>
+        <DisplayName>Luis Jara</DisplayName>
+        <AccountId>26</AccountId>
+        <AccountType/>
+      </UserInfo>
+      <UserInfo>
+        <DisplayName>Pablo Villa Pascual</DisplayName>
+        <AccountId>331</AccountId>
+        <AccountType/>
+      </UserInfo>
+      <UserInfo>
+        <DisplayName>Daniel Carelli</DisplayName>
+        <AccountId>19</AccountId>
+        <AccountType/>
+      </UserInfo>
+      <UserInfo>
+        <DisplayName>Fabio Alejandro Giraldo</DisplayName>
+        <AccountId>70</AccountId>
+        <AccountType/>
+      </UserInfo>
+    </SharedWithUsers>
+    <_ip_UnifiedCompliancePolicyUIAction xmlns="http://schemas.microsoft.com/sharepoint/v3" xsi:nil="true"/>
+    <_ip_UnifiedCompliancePolicyProperties xmlns="http://schemas.microsoft.com/sharepoint/v3" xsi:nil="true"/>
+  </documentManagement>
+</p:properties>
+</file>
+
+<file path=customXml/item3.xml><?xml version="1.0" encoding="utf-8"?>
+<?mso-contentType ?>
+<FormTemplates xmlns="http://schemas.microsoft.com/sharepoint/v3/contenttype/forms">
+  <Display>DocumentLibraryForm</Display>
+  <Edit>DocumentLibraryForm</Edit>
+  <New>DocumentLibraryForm</New>
+</FormTemplates>
+</file>
+
 <file path=customXml/item4.xml><?xml version="1.0" encoding="utf-8"?>
 <b:Sources xmlns:b="http://schemas.openxmlformats.org/officeDocument/2006/bibliography" xmlns="http://schemas.openxmlformats.org/officeDocument/2006/bibliography" SelectedStyle="\APASixthEditionOfficeOnline.xsl" StyleName="APA" Version="6"/>
 </file>
 
 <file path=customXml/itemProps1.xml><?xml version="1.0" encoding="utf-8"?>
-<ds:datastoreItem xmlns:ds="http://schemas.openxmlformats.org/officeDocument/2006/customXml" ds:itemID="{EB965998-09E4-45AB-98B5-74E5B51C792F}">
-  <ds:schemaRefs>
-    <ds:schemaRef ds:uri="http://schemas.microsoft.com/sharepoint/v3/contenttype/forms"/>
-  </ds:schemaRefs>
-</ds:datastoreItem>
-</file>
-
-<file path=customXml/itemProps2.xml><?xml version="1.0" encoding="utf-8"?>
-<ds:datastoreItem xmlns:ds="http://schemas.openxmlformats.org/officeDocument/2006/customXml" ds:itemID="{E5B85ADB-35EB-4969-8FD8-A6CA69F8BFBC}">
-  <ds:schemaRefs>
-    <ds:schemaRef ds:uri="http://schemas.microsoft.com/office/2006/metadata/properties"/>
-    <ds:schemaRef ds:uri="http://schemas.microsoft.com/office/infopath/2007/PartnerControls"/>
-    <ds:schemaRef ds:uri="a09bcdd1-3d85-4d7f-b99e-b2238034df4a"/>
-    <ds:schemaRef ds:uri="http://schemas.microsoft.com/sharepoint/v3"/>
-  </ds:schemaRefs>
-</ds:datastoreItem>
-</file>
-
-<file path=customXml/itemProps3.xml><?xml version="1.0" encoding="utf-8"?>
 <ds:datastoreItem xmlns:ds="http://schemas.openxmlformats.org/officeDocument/2006/customXml" ds:itemID="{1C2E659D-6652-480D-8242-D8B53B1DD569}">
   <ds:schemaRefs>
     <ds:schemaRef ds:uri="http://schemas.microsoft.com/office/2006/metadata/contentType"/>
@@ -15463,8 +15716,27 @@
 </ds:datastoreItem>
 </file>
 
+<file path=customXml/itemProps2.xml><?xml version="1.0" encoding="utf-8"?>
+<ds:datastoreItem xmlns:ds="http://schemas.openxmlformats.org/officeDocument/2006/customXml" ds:itemID="{E5B85ADB-35EB-4969-8FD8-A6CA69F8BFBC}">
+  <ds:schemaRefs>
+    <ds:schemaRef ds:uri="http://schemas.microsoft.com/office/2006/metadata/properties"/>
+    <ds:schemaRef ds:uri="http://schemas.microsoft.com/office/infopath/2007/PartnerControls"/>
+    <ds:schemaRef ds:uri="a09bcdd1-3d85-4d7f-b99e-b2238034df4a"/>
+    <ds:schemaRef ds:uri="http://schemas.microsoft.com/sharepoint/v3"/>
+  </ds:schemaRefs>
+</ds:datastoreItem>
+</file>
+
+<file path=customXml/itemProps3.xml><?xml version="1.0" encoding="utf-8"?>
+<ds:datastoreItem xmlns:ds="http://schemas.openxmlformats.org/officeDocument/2006/customXml" ds:itemID="{EB965998-09E4-45AB-98B5-74E5B51C792F}">
+  <ds:schemaRefs>
+    <ds:schemaRef ds:uri="http://schemas.microsoft.com/sharepoint/v3/contenttype/forms"/>
+  </ds:schemaRefs>
+</ds:datastoreItem>
+</file>
+
 <file path=customXml/itemProps4.xml><?xml version="1.0" encoding="utf-8"?>
-<ds:datastoreItem xmlns:ds="http://schemas.openxmlformats.org/officeDocument/2006/customXml" ds:itemID="{8EE14E39-696C-4E9B-9B4B-A4416EB8AE3F}">
+<ds:datastoreItem xmlns:ds="http://schemas.openxmlformats.org/officeDocument/2006/customXml" ds:itemID="{B613C839-E17A-4FEC-9078-0CE96D22C0A6}">
   <ds:schemaRefs>
     <ds:schemaRef ds:uri="http://schemas.openxmlformats.org/officeDocument/2006/bibliography"/>
   </ds:schemaRefs>

</xml_diff>